<commit_message>
chore(templates): generate pro template pack + remove date placeholders from PDFs
</commit_message>
<xml_diff>
--- a/rentchain-frontend/public/templates/Dispute_Documentation_Guide_Template.docx
+++ b/rentchain-frontend/public/templates/Dispute_Documentation_Guide_Template.docx
@@ -3,43 +3,51 @@
 <w:document xmlns:wpc="http://schemas.microsoft.com/office/word/2010/wordprocessingCanvas" xmlns:mo="http://schemas.microsoft.com/office/mac/office/2008/main" xmlns:mc="http://schemas.openxmlformats.org/markup-compatibility/2006" xmlns:mv="urn:schemas-microsoft-com:mac:vml" xmlns:o="urn:schemas-microsoft-com:office:office" xmlns:r="http://schemas.openxmlformats.org/officeDocument/2006/relationships" xmlns:m="http://schemas.openxmlformats.org/officeDocument/2006/math" xmlns:v="urn:schemas-microsoft-com:vml" xmlns:wp14="http://schemas.microsoft.com/office/word/2010/wordprocessingDrawing" xmlns:wp="http://schemas.openxmlformats.org/drawingml/2006/wordprocessingDrawing" xmlns:w10="urn:schemas-microsoft-com:office:word" xmlns:w="http://schemas.openxmlformats.org/wordprocessingml/2006/main" xmlns:w14="http://schemas.microsoft.com/office/word/2010/wordml" xmlns:wpg="http://schemas.microsoft.com/office/word/2010/wordprocessingGroup" xmlns:wpi="http://schemas.microsoft.com/office/word/2010/wordprocessingInk" xmlns:wne="http://schemas.microsoft.com/office/word/2006/wordml" xmlns:wps="http://schemas.microsoft.com/office/word/2010/wordprocessingShape" mc:Ignorable="w14 wp14">
   <w:body>
     <w:p>
+      <w:pPr>
+        <w:pStyle w:val="Heading1"/>
+      </w:pPr>
       <w:r>
-        <w:rPr>
-          <w:b/>
-          <w:sz w:val="32"/>
-        </w:rPr>
-        <w:t>Dispute Documentation Guide Template</w:t>
+        <w:t>Dispute Documentation Guide</w:t>
       </w:r>
     </w:p>
     <w:p>
       <w:r>
-        <w:t>Date: 2026-01-21</w:t>
+        <w:t>Tenant: {{TENANT_NAME}}</w:t>
       </w:r>
     </w:p>
     <w:p>
       <w:r>
-        <w:t>Not legal advice. General-purpose template.</w:t>
-        <w:br/>
+        <w:t>Property: {{PROPERTY_ADDRESS}}</w:t>
       </w:r>
     </w:p>
     <w:p>
       <w:r>
-        <w:t>Timeline</w:t>
+        <w:t>Issue Summary: {{ISSUE_SUMMARY}}</w:t>
       </w:r>
     </w:p>
     <w:p>
       <w:r>
-        <w:t>Evidence</w:t>
+        <w:t>Timeline:</w:t>
       </w:r>
     </w:p>
     <w:p>
       <w:r>
-        <w:t>Resolution</w:t>
+        <w:t>- {{DATE}}: {{EVENT}}</w:t>
       </w:r>
     </w:p>
     <w:p>
       <w:r>
-        <w:t>File Naming</w:t>
+        <w:t>- {{DATE}}: {{EVENT}}</w:t>
+      </w:r>
+    </w:p>
+    <w:p>
+      <w:r>
+        <w:t>Supporting Evidence:</w:t>
+      </w:r>
+    </w:p>
+    <w:p>
+      <w:r>
+        <w:t>- {{EVIDENCE_ITEM}}</w:t>
       </w:r>
     </w:p>
     <w:sectPr>

</xml_diff>

<commit_message>
chore(templates): generate pro template pack + remove date placeholders from PDFs (#125)
</commit_message>
<xml_diff>
--- a/rentchain-frontend/public/templates/Dispute_Documentation_Guide_Template.docx
+++ b/rentchain-frontend/public/templates/Dispute_Documentation_Guide_Template.docx
@@ -3,43 +3,51 @@
 <w:document xmlns:wpc="http://schemas.microsoft.com/office/word/2010/wordprocessingCanvas" xmlns:mo="http://schemas.microsoft.com/office/mac/office/2008/main" xmlns:mc="http://schemas.openxmlformats.org/markup-compatibility/2006" xmlns:mv="urn:schemas-microsoft-com:mac:vml" xmlns:o="urn:schemas-microsoft-com:office:office" xmlns:r="http://schemas.openxmlformats.org/officeDocument/2006/relationships" xmlns:m="http://schemas.openxmlformats.org/officeDocument/2006/math" xmlns:v="urn:schemas-microsoft-com:vml" xmlns:wp14="http://schemas.microsoft.com/office/word/2010/wordprocessingDrawing" xmlns:wp="http://schemas.openxmlformats.org/drawingml/2006/wordprocessingDrawing" xmlns:w10="urn:schemas-microsoft-com:office:word" xmlns:w="http://schemas.openxmlformats.org/wordprocessingml/2006/main" xmlns:w14="http://schemas.microsoft.com/office/word/2010/wordml" xmlns:wpg="http://schemas.microsoft.com/office/word/2010/wordprocessingGroup" xmlns:wpi="http://schemas.microsoft.com/office/word/2010/wordprocessingInk" xmlns:wne="http://schemas.microsoft.com/office/word/2006/wordml" xmlns:wps="http://schemas.microsoft.com/office/word/2010/wordprocessingShape" mc:Ignorable="w14 wp14">
   <w:body>
     <w:p>
+      <w:pPr>
+        <w:pStyle w:val="Heading1"/>
+      </w:pPr>
       <w:r>
-        <w:rPr>
-          <w:b/>
-          <w:sz w:val="32"/>
-        </w:rPr>
-        <w:t>Dispute Documentation Guide Template</w:t>
+        <w:t>Dispute Documentation Guide</w:t>
       </w:r>
     </w:p>
     <w:p>
       <w:r>
-        <w:t>Date: 2026-01-21</w:t>
+        <w:t>Tenant: {{TENANT_NAME}}</w:t>
       </w:r>
     </w:p>
     <w:p>
       <w:r>
-        <w:t>Not legal advice. General-purpose template.</w:t>
-        <w:br/>
+        <w:t>Property: {{PROPERTY_ADDRESS}}</w:t>
       </w:r>
     </w:p>
     <w:p>
       <w:r>
-        <w:t>Timeline</w:t>
+        <w:t>Issue Summary: {{ISSUE_SUMMARY}}</w:t>
       </w:r>
     </w:p>
     <w:p>
       <w:r>
-        <w:t>Evidence</w:t>
+        <w:t>Timeline:</w:t>
       </w:r>
     </w:p>
     <w:p>
       <w:r>
-        <w:t>Resolution</w:t>
+        <w:t>- {{DATE}}: {{EVENT}}</w:t>
       </w:r>
     </w:p>
     <w:p>
       <w:r>
-        <w:t>File Naming</w:t>
+        <w:t>- {{DATE}}: {{EVENT}}</w:t>
+      </w:r>
+    </w:p>
+    <w:p>
+      <w:r>
+        <w:t>Supporting Evidence:</w:t>
+      </w:r>
+    </w:p>
+    <w:p>
+      <w:r>
+        <w:t>- {{EVIDENCE_ITEM}}</w:t>
       </w:r>
     </w:p>
     <w:sectPr>

</xml_diff>